<commit_message>
Added translation of post 'TDD And Good Design'
</commit_message>
<xml_diff>
--- a/Java/Architecture and Design/TDD/TDD And Good Design.docx
+++ b/Java/Architecture and Design/TDD/TDD And Good Design.docx
@@ -311,34 +311,70 @@
           <w:szCs w:val="28"/>
           <w:lang w:val="ru-RU"/>
         </w:rPr>
-        <w:t>Понаблядав за тем</w:t>
-      </w:r>
-      <w:r>
-        <w:rPr>
-          <w:rFonts w:ascii="Georgia" w:hAnsi="Georgia"/>
-          <w:sz w:val="28"/>
-          <w:szCs w:val="28"/>
-          <w:lang w:val="ru-RU"/>
-        </w:rPr>
-        <w:t xml:space="preserve">, как я </w:t>
-      </w:r>
-      <w:r>
-        <w:rPr>
-          <w:rFonts w:ascii="Georgia" w:hAnsi="Georgia"/>
-          <w:sz w:val="28"/>
-          <w:szCs w:val="28"/>
-          <w:lang w:val="ru-RU"/>
-        </w:rPr>
-        <w:t>и многие других разработчики</w:t>
-      </w:r>
-      <w:r>
-        <w:rPr>
-          <w:rFonts w:ascii="Georgia" w:hAnsi="Georgia"/>
-          <w:sz w:val="28"/>
-          <w:szCs w:val="28"/>
-          <w:lang w:val="ru-RU"/>
-        </w:rPr>
-        <w:t xml:space="preserve"> работают, я понял, что</w:t>
+        <w:t>Понаблю</w:t>
+      </w:r>
+      <w:r>
+        <w:rPr>
+          <w:rFonts w:ascii="Georgia" w:hAnsi="Georgia"/>
+          <w:sz w:val="28"/>
+          <w:szCs w:val="28"/>
+          <w:lang w:val="ru-RU"/>
+        </w:rPr>
+        <w:t>дав за тем</w:t>
+      </w:r>
+      <w:r>
+        <w:rPr>
+          <w:rFonts w:ascii="Georgia" w:hAnsi="Georgia"/>
+          <w:sz w:val="28"/>
+          <w:szCs w:val="28"/>
+          <w:lang w:val="ru-RU"/>
+        </w:rPr>
+        <w:t xml:space="preserve">, как </w:t>
+      </w:r>
+      <w:r>
+        <w:rPr>
+          <w:rFonts w:ascii="Georgia" w:hAnsi="Georgia"/>
+          <w:sz w:val="28"/>
+          <w:szCs w:val="28"/>
+          <w:lang w:val="ru-RU"/>
+        </w:rPr>
+        <w:t xml:space="preserve">работаю </w:t>
+      </w:r>
+      <w:r>
+        <w:rPr>
+          <w:rFonts w:ascii="Georgia" w:hAnsi="Georgia"/>
+          <w:sz w:val="28"/>
+          <w:szCs w:val="28"/>
+          <w:lang w:val="ru-RU"/>
+        </w:rPr>
+        <w:t xml:space="preserve">я </w:t>
+      </w:r>
+      <w:r>
+        <w:rPr>
+          <w:rFonts w:ascii="Georgia" w:hAnsi="Georgia"/>
+          <w:sz w:val="28"/>
+          <w:szCs w:val="28"/>
+          <w:lang w:val="ru-RU"/>
+        </w:rPr>
+        <w:t>и многие другие</w:t>
+      </w:r>
+      <w:r>
+        <w:rPr>
+          <w:rFonts w:ascii="Georgia" w:hAnsi="Georgia"/>
+          <w:sz w:val="28"/>
+          <w:szCs w:val="28"/>
+          <w:lang w:val="ru-RU"/>
+        </w:rPr>
+        <w:t xml:space="preserve"> разработчики</w:t>
+      </w:r>
+      <w:r>
+        <w:rPr>
+          <w:rFonts w:ascii="Georgia" w:hAnsi="Georgia"/>
+          <w:sz w:val="28"/>
+          <w:szCs w:val="28"/>
+          <w:lang w:val="ru-RU"/>
+        </w:rPr>
+        <w:t>, я понял, что</w:t>
       </w:r>
       <w:r>
         <w:rPr>
@@ -459,16 +495,52 @@
           <w:szCs w:val="28"/>
           <w:lang w:val="ru-RU"/>
         </w:rPr>
-        <w:t xml:space="preserve">TDD не предписывает, как вы должны проектировать. Что </w:t>
-      </w:r>
-      <w:r>
-        <w:rPr>
-          <w:rFonts w:ascii="Georgia" w:hAnsi="Georgia"/>
-          <w:sz w:val="28"/>
-          <w:szCs w:val="28"/>
-          <w:lang w:val="ru-RU"/>
-        </w:rPr>
-        <w:t>оно действительно делает, так это постоянно раздражает вас вопросами</w:t>
+        <w:t xml:space="preserve">TDD не предписывает, как </w:t>
+      </w:r>
+      <w:r>
+        <w:rPr>
+          <w:rFonts w:ascii="Georgia" w:hAnsi="Georgia"/>
+          <w:sz w:val="28"/>
+          <w:szCs w:val="28"/>
+          <w:lang w:val="ru-RU"/>
+        </w:rPr>
+        <w:t>необходимо</w:t>
+      </w:r>
+      <w:r>
+        <w:rPr>
+          <w:rFonts w:ascii="Georgia" w:hAnsi="Georgia"/>
+          <w:sz w:val="28"/>
+          <w:szCs w:val="28"/>
+          <w:lang w:val="ru-RU"/>
+        </w:rPr>
+        <w:t xml:space="preserve"> проектировать. Что </w:t>
+      </w:r>
+      <w:r>
+        <w:rPr>
+          <w:rFonts w:ascii="Georgia" w:hAnsi="Georgia"/>
+          <w:sz w:val="28"/>
+          <w:szCs w:val="28"/>
+          <w:lang w:val="ru-RU"/>
+        </w:rPr>
+        <w:t>оно действительно делает</w:t>
+      </w:r>
+      <w:r>
+        <w:rPr>
+          <w:rFonts w:ascii="Georgia" w:hAnsi="Georgia"/>
+          <w:sz w:val="28"/>
+          <w:szCs w:val="28"/>
+          <w:lang w:val="ru-RU"/>
+        </w:rPr>
+        <w:t>, так это постоянно раздражает н</w:t>
+      </w:r>
+      <w:r>
+        <w:rPr>
+          <w:rFonts w:ascii="Georgia" w:hAnsi="Georgia"/>
+          <w:sz w:val="28"/>
+          <w:szCs w:val="28"/>
+          <w:lang w:val="ru-RU"/>
+        </w:rPr>
+        <w:t>ас вопросами</w:t>
       </w:r>
       <w:r>
         <w:rPr>
@@ -1524,7 +1596,25 @@
           <w:szCs w:val="28"/>
           <w:lang w:val="ru-RU"/>
         </w:rPr>
-        <w:t>, когда мы не можем полагаться на экспертов по предметной области</w:t>
+        <w:t xml:space="preserve">, когда мы не </w:t>
+      </w:r>
+      <w:r>
+        <w:rPr>
+          <w:rFonts w:ascii="Georgia" w:hAnsi="Georgia"/>
+          <w:sz w:val="28"/>
+          <w:szCs w:val="28"/>
+          <w:lang w:val="ru-RU"/>
+        </w:rPr>
+        <w:t>можем полагаться на экспертов в</w:t>
+      </w:r>
+      <w:r>
+        <w:rPr>
+          <w:rFonts w:ascii="Georgia" w:hAnsi="Georgia"/>
+          <w:sz w:val="28"/>
+          <w:szCs w:val="28"/>
+          <w:lang w:val="ru-RU"/>
+        </w:rPr>
+        <w:t xml:space="preserve"> предметной области</w:t>
       </w:r>
       <w:r>
         <w:rPr>
@@ -1600,6 +1690,41 @@
           <w:szCs w:val="28"/>
           <w:lang w:val="ru-RU"/>
         </w:rPr>
+        <w:t xml:space="preserve"> (создавать </w:t>
+      </w:r>
+      <w:r>
+        <w:rPr>
+          <w:rFonts w:ascii="Georgia" w:hAnsi="Georgia"/>
+          <w:sz w:val="28"/>
+          <w:szCs w:val="28"/>
+        </w:rPr>
+        <w:t>getter</w:t>
+      </w:r>
+      <w:r>
+        <w:rPr>
+          <w:rFonts w:ascii="Georgia" w:hAnsi="Georgia"/>
+          <w:sz w:val="28"/>
+          <w:szCs w:val="28"/>
+          <w:lang w:val="ru-RU"/>
+        </w:rPr>
+        <w:t>’</w:t>
+      </w:r>
+      <w:r>
+        <w:rPr>
+          <w:rFonts w:ascii="Georgia" w:hAnsi="Georgia"/>
+          <w:sz w:val="28"/>
+          <w:szCs w:val="28"/>
+          <w:lang w:val="ru-RU"/>
+        </w:rPr>
+        <w:t>ы)</w:t>
+      </w:r>
+      <w:r>
+        <w:rPr>
+          <w:rFonts w:ascii="Georgia" w:hAnsi="Georgia"/>
+          <w:sz w:val="28"/>
+          <w:szCs w:val="28"/>
+          <w:lang w:val="ru-RU"/>
+        </w:rPr>
         <w:t xml:space="preserve"> только для целей тестирования, т.к. тесты основа</w:t>
       </w:r>
       <w:r>
@@ -2349,6 +2474,7 @@
         </w:rPr>
         <w:t xml:space="preserve"> или </w:t>
       </w:r>
+      <w:proofErr w:type="spellStart"/>
       <w:r>
         <w:rPr>
           <w:rFonts w:ascii="Georgia" w:hAnsi="Georgia"/>
@@ -2365,6 +2491,7 @@
         </w:rPr>
         <w:t>ockist</w:t>
       </w:r>
+      <w:proofErr w:type="spellEnd"/>
       <w:r>
         <w:rPr>
           <w:rFonts w:ascii="Georgia" w:hAnsi="Georgia"/>
@@ -2645,7 +2772,25 @@
           <w:szCs w:val="28"/>
           <w:lang w:val="ru-RU"/>
         </w:rPr>
-        <w:t xml:space="preserve">: извне (первый класс, </w:t>
+        <w:t xml:space="preserve">: </w:t>
+      </w:r>
+      <w:r>
+        <w:rPr>
+          <w:rFonts w:ascii="Georgia" w:hAnsi="Georgia"/>
+          <w:sz w:val="28"/>
+          <w:szCs w:val="28"/>
+          <w:lang w:val="ru-RU"/>
+        </w:rPr>
+        <w:t>снаружи</w:t>
+      </w:r>
+      <w:r>
+        <w:rPr>
+          <w:rFonts w:ascii="Georgia" w:hAnsi="Georgia"/>
+          <w:sz w:val="28"/>
+          <w:szCs w:val="28"/>
+          <w:lang w:val="ru-RU"/>
+        </w:rPr>
+        <w:t xml:space="preserve"> (первый класс, </w:t>
       </w:r>
       <w:r>
         <w:rPr>
@@ -3629,7 +3774,16 @@
           <w:szCs w:val="28"/>
           <w:lang w:val="ru-RU"/>
         </w:rPr>
-        <w:t>Тесты проверяют взаимодействие и поведение, а не состояние;</w:t>
+        <w:t>Тесты проверяют взаимодействия</w:t>
+      </w:r>
+      <w:r>
+        <w:rPr>
+          <w:rFonts w:ascii="Georgia" w:hAnsi="Georgia"/>
+          <w:sz w:val="28"/>
+          <w:szCs w:val="28"/>
+          <w:lang w:val="ru-RU"/>
+        </w:rPr>
+        <w:t xml:space="preserve"> и поведение, а не состояние;</w:t>
       </w:r>
     </w:p>
     <w:p>
@@ -4073,6 +4227,161 @@
         </w:rPr>
         <w:t>критериев</w:t>
       </w:r>
+      <w:r>
+        <w:rPr>
+          <w:rFonts w:ascii="Georgia" w:hAnsi="Georgia"/>
+          <w:sz w:val="28"/>
+          <w:szCs w:val="28"/>
+          <w:lang w:val="ru-RU"/>
+        </w:rPr>
+        <w:t>.</w:t>
+      </w:r>
+    </w:p>
+    <w:p>
+      <w:pPr>
+        <w:spacing w:line="360" w:lineRule="auto"/>
+        <w:rPr>
+          <w:rFonts w:ascii="Georgia" w:hAnsi="Georgia"/>
+          <w:sz w:val="28"/>
+          <w:szCs w:val="28"/>
+          <w:lang w:val="ru-RU"/>
+        </w:rPr>
+      </w:pPr>
+    </w:p>
+    <w:p>
+      <w:pPr>
+        <w:spacing w:line="360" w:lineRule="auto"/>
+        <w:rPr>
+          <w:rFonts w:ascii="Georgia" w:hAnsi="Georgia"/>
+          <w:b/>
+          <w:sz w:val="28"/>
+          <w:szCs w:val="28"/>
+          <w:lang w:val="ru-RU"/>
+        </w:rPr>
+      </w:pPr>
+      <w:r>
+        <w:rPr>
+          <w:rFonts w:ascii="Georgia" w:hAnsi="Georgia"/>
+          <w:b/>
+          <w:sz w:val="28"/>
+          <w:szCs w:val="28"/>
+          <w:lang w:val="ru-RU"/>
+        </w:rPr>
+        <w:t>Недостатки:</w:t>
+      </w:r>
+    </w:p>
+    <w:p>
+      <w:pPr>
+        <w:pStyle w:val="ListParagraph"/>
+        <w:numPr>
+          <w:ilvl w:val="0"/>
+          <w:numId w:val="36"/>
+        </w:numPr>
+        <w:spacing w:line="360" w:lineRule="auto"/>
+        <w:rPr>
+          <w:rFonts w:ascii="Georgia" w:hAnsi="Georgia"/>
+          <w:sz w:val="28"/>
+          <w:szCs w:val="28"/>
+          <w:lang w:val="ru-RU"/>
+        </w:rPr>
+      </w:pPr>
+      <w:r>
+        <w:rPr>
+          <w:rFonts w:ascii="Georgia" w:hAnsi="Georgia"/>
+          <w:sz w:val="28"/>
+          <w:szCs w:val="28"/>
+          <w:lang w:val="ru-RU"/>
+        </w:rPr>
+        <w:t>Труден в использовании для менее опытных программистов, т.к. требует определенного опыта и навыков проектирования;</w:t>
+      </w:r>
+    </w:p>
+    <w:p>
+      <w:pPr>
+        <w:pStyle w:val="ListParagraph"/>
+        <w:numPr>
+          <w:ilvl w:val="0"/>
+          <w:numId w:val="36"/>
+        </w:numPr>
+        <w:spacing w:line="360" w:lineRule="auto"/>
+        <w:rPr>
+          <w:rFonts w:ascii="Georgia" w:hAnsi="Georgia"/>
+          <w:sz w:val="28"/>
+          <w:szCs w:val="28"/>
+          <w:lang w:val="ru-RU"/>
+        </w:rPr>
+      </w:pPr>
+      <w:r>
+        <w:rPr>
+          <w:rFonts w:ascii="Georgia" w:hAnsi="Georgia"/>
+          <w:sz w:val="28"/>
+          <w:szCs w:val="28"/>
+          <w:lang w:val="ru-RU"/>
+        </w:rPr>
+        <w:t>Разработчики не получают обратной связи от кода</w:t>
+      </w:r>
+      <w:r>
+        <w:rPr>
+          <w:rFonts w:ascii="Georgia" w:hAnsi="Georgia"/>
+          <w:sz w:val="28"/>
+          <w:szCs w:val="28"/>
+          <w:lang w:val="ru-RU"/>
+        </w:rPr>
+        <w:t>, которая необходима для создания</w:t>
+      </w:r>
+      <w:r>
+        <w:rPr>
+          <w:rFonts w:ascii="Georgia" w:hAnsi="Georgia"/>
+          <w:sz w:val="28"/>
+          <w:szCs w:val="28"/>
+          <w:lang w:val="ru-RU"/>
+        </w:rPr>
+        <w:t xml:space="preserve"> </w:t>
+      </w:r>
+      <w:r>
+        <w:rPr>
+          <w:rFonts w:ascii="Georgia" w:hAnsi="Georgia"/>
+          <w:sz w:val="28"/>
+          <w:szCs w:val="28"/>
+          <w:lang w:val="ru-RU"/>
+        </w:rPr>
+        <w:t>классов-коллабораторов</w:t>
+      </w:r>
+      <w:r>
+        <w:rPr>
+          <w:rFonts w:ascii="Georgia" w:hAnsi="Georgia"/>
+          <w:sz w:val="28"/>
+          <w:szCs w:val="28"/>
+          <w:lang w:val="ru-RU"/>
+        </w:rPr>
+        <w:t xml:space="preserve">. </w:t>
+      </w:r>
+      <w:r>
+        <w:rPr>
+          <w:rFonts w:ascii="Georgia" w:hAnsi="Georgia"/>
+          <w:sz w:val="28"/>
+          <w:szCs w:val="28"/>
+          <w:lang w:val="ru-RU"/>
+        </w:rPr>
+        <w:t xml:space="preserve">Следовательно, </w:t>
+      </w:r>
+      <w:r>
+        <w:rPr>
+          <w:rFonts w:ascii="Georgia" w:hAnsi="Georgia"/>
+          <w:sz w:val="28"/>
+          <w:szCs w:val="28"/>
+          <w:lang w:val="ru-RU"/>
+        </w:rPr>
+        <w:t>разработчики</w:t>
+      </w:r>
+      <w:r>
+        <w:rPr>
+          <w:rFonts w:ascii="Georgia" w:hAnsi="Georgia"/>
+          <w:sz w:val="28"/>
+          <w:szCs w:val="28"/>
+          <w:lang w:val="ru-RU"/>
+        </w:rPr>
+        <w:t xml:space="preserve"> </w:t>
+      </w:r>
       <w:bookmarkStart w:id="0" w:name="_GoBack"/>
       <w:bookmarkEnd w:id="0"/>
       <w:r>
@@ -4082,11 +4391,34 @@
           <w:szCs w:val="28"/>
           <w:lang w:val="ru-RU"/>
         </w:rPr>
-        <w:t>.</w:t>
+        <w:t xml:space="preserve">должны визуализировать </w:t>
+      </w:r>
+      <w:r>
+        <w:rPr>
+          <w:rFonts w:ascii="Georgia" w:hAnsi="Georgia"/>
+          <w:sz w:val="28"/>
+          <w:szCs w:val="28"/>
+          <w:lang w:val="ru-RU"/>
+        </w:rPr>
+        <w:t>классы-коллабораторы</w:t>
+      </w:r>
+      <w:r>
+        <w:rPr>
+          <w:rFonts w:ascii="Georgia" w:hAnsi="Georgia"/>
+          <w:sz w:val="28"/>
+          <w:szCs w:val="28"/>
+          <w:lang w:val="ru-RU"/>
+        </w:rPr>
+        <w:t xml:space="preserve"> во время написания теста;</w:t>
       </w:r>
     </w:p>
     <w:p>
       <w:pPr>
+        <w:pStyle w:val="ListParagraph"/>
+        <w:numPr>
+          <w:ilvl w:val="0"/>
+          <w:numId w:val="36"/>
+        </w:numPr>
         <w:spacing w:line="360" w:lineRule="auto"/>
         <w:rPr>
           <w:rFonts w:ascii="Georgia" w:hAnsi="Georgia"/>
@@ -4095,9 +4427,84 @@
           <w:lang w:val="ru-RU"/>
         </w:rPr>
       </w:pPr>
+      <w:r>
+        <w:rPr>
+          <w:rFonts w:ascii="Georgia" w:hAnsi="Georgia"/>
+          <w:sz w:val="28"/>
+          <w:szCs w:val="28"/>
+          <w:lang w:val="ru-RU"/>
+        </w:rPr>
+        <w:t xml:space="preserve">Может привести к </w:t>
+      </w:r>
+      <w:r>
+        <w:rPr>
+          <w:rFonts w:ascii="Georgia" w:hAnsi="Georgia"/>
+          <w:sz w:val="28"/>
+          <w:szCs w:val="28"/>
+        </w:rPr>
+        <w:t>over</w:t>
+      </w:r>
+      <w:r>
+        <w:rPr>
+          <w:rFonts w:ascii="Georgia" w:hAnsi="Georgia"/>
+          <w:sz w:val="28"/>
+          <w:szCs w:val="28"/>
+          <w:lang w:val="ru-RU"/>
+        </w:rPr>
+        <w:t>-</w:t>
+      </w:r>
+      <w:r>
+        <w:rPr>
+          <w:rFonts w:ascii="Georgia" w:hAnsi="Georgia"/>
+          <w:sz w:val="28"/>
+          <w:szCs w:val="28"/>
+        </w:rPr>
+        <w:t>engineering</w:t>
+      </w:r>
+      <w:r>
+        <w:rPr>
+          <w:rFonts w:ascii="Georgia" w:hAnsi="Georgia"/>
+          <w:sz w:val="28"/>
+          <w:szCs w:val="28"/>
+          <w:lang w:val="ru-RU"/>
+        </w:rPr>
+        <w:t>’</w:t>
+      </w:r>
+      <w:r>
+        <w:rPr>
+          <w:rFonts w:ascii="Georgia" w:hAnsi="Georgia"/>
+          <w:sz w:val="28"/>
+          <w:szCs w:val="28"/>
+          <w:lang w:val="ru-RU"/>
+        </w:rPr>
+        <w:t>у из-за преждевременного создания типов (классов</w:t>
+      </w:r>
+      <w:r>
+        <w:rPr>
+          <w:rFonts w:ascii="Georgia" w:hAnsi="Georgia"/>
+          <w:sz w:val="28"/>
+          <w:szCs w:val="28"/>
+          <w:lang w:val="ru-RU"/>
+        </w:rPr>
+        <w:t>-</w:t>
+      </w:r>
+      <w:r>
+        <w:rPr>
+          <w:rFonts w:ascii="Georgia" w:hAnsi="Georgia"/>
+          <w:sz w:val="28"/>
+          <w:szCs w:val="28"/>
+          <w:lang w:val="ru-RU"/>
+        </w:rPr>
+        <w:t>коллабораторов);</w:t>
+      </w:r>
     </w:p>
     <w:p>
       <w:pPr>
+        <w:pStyle w:val="ListParagraph"/>
+        <w:numPr>
+          <w:ilvl w:val="0"/>
+          <w:numId w:val="36"/>
+        </w:numPr>
         <w:spacing w:line="360" w:lineRule="auto"/>
         <w:rPr>
           <w:rFonts w:ascii="Georgia" w:hAnsi="Georgia"/>
@@ -4106,9 +4513,93 @@
           <w:lang w:val="ru-RU"/>
         </w:rPr>
       </w:pPr>
+      <w:r>
+        <w:rPr>
+          <w:rFonts w:ascii="Georgia" w:hAnsi="Georgia"/>
+          <w:sz w:val="28"/>
+          <w:szCs w:val="28"/>
+          <w:lang w:val="ru-RU"/>
+        </w:rPr>
+        <w:t xml:space="preserve">Не подходит для исследовательской работы и создания поведения </w:t>
+      </w:r>
+      <w:r>
+        <w:rPr>
+          <w:rFonts w:ascii="Georgia" w:hAnsi="Georgia"/>
+          <w:sz w:val="28"/>
+          <w:szCs w:val="28"/>
+          <w:lang w:val="ru-RU"/>
+        </w:rPr>
+        <w:t>(</w:t>
+      </w:r>
+      <w:r>
+        <w:rPr>
+          <w:rFonts w:ascii="Georgia" w:hAnsi="Georgia"/>
+          <w:sz w:val="28"/>
+          <w:szCs w:val="28"/>
+          <w:lang w:val="ru-RU"/>
+        </w:rPr>
+        <w:t>алгоритмы, трансформации данных</w:t>
+      </w:r>
+      <w:r>
+        <w:rPr>
+          <w:rFonts w:ascii="Georgia" w:hAnsi="Georgia"/>
+          <w:sz w:val="28"/>
+          <w:szCs w:val="28"/>
+          <w:lang w:val="ru-RU"/>
+        </w:rPr>
+        <w:t>)</w:t>
+      </w:r>
+      <w:r>
+        <w:rPr>
+          <w:rFonts w:ascii="Georgia" w:hAnsi="Georgia"/>
+          <w:sz w:val="28"/>
+          <w:szCs w:val="28"/>
+          <w:lang w:val="ru-RU"/>
+        </w:rPr>
+        <w:t xml:space="preserve">, которое не описано в </w:t>
+      </w:r>
+      <w:r>
+        <w:rPr>
+          <w:rFonts w:ascii="Georgia" w:hAnsi="Georgia"/>
+          <w:sz w:val="28"/>
+          <w:szCs w:val="28"/>
+        </w:rPr>
+        <w:t>business</w:t>
+      </w:r>
+      <w:r>
+        <w:rPr>
+          <w:rFonts w:ascii="Georgia" w:hAnsi="Georgia"/>
+          <w:sz w:val="28"/>
+          <w:szCs w:val="28"/>
+          <w:lang w:val="ru-RU"/>
+        </w:rPr>
+        <w:t xml:space="preserve"> </w:t>
+      </w:r>
+      <w:r>
+        <w:rPr>
+          <w:rFonts w:ascii="Georgia" w:hAnsi="Georgia"/>
+          <w:sz w:val="28"/>
+          <w:szCs w:val="28"/>
+        </w:rPr>
+        <w:t>story</w:t>
+      </w:r>
+      <w:r>
+        <w:rPr>
+          <w:rFonts w:ascii="Georgia" w:hAnsi="Georgia"/>
+          <w:sz w:val="28"/>
+          <w:szCs w:val="28"/>
+          <w:lang w:val="ru-RU"/>
+        </w:rPr>
+        <w:t>;</w:t>
+      </w:r>
     </w:p>
     <w:p>
       <w:pPr>
+        <w:pStyle w:val="ListParagraph"/>
+        <w:numPr>
+          <w:ilvl w:val="0"/>
+          <w:numId w:val="36"/>
+        </w:numPr>
         <w:spacing w:line="360" w:lineRule="auto"/>
         <w:rPr>
           <w:rFonts w:ascii="Georgia" w:hAnsi="Georgia"/>
@@ -4117,9 +4608,49 @@
           <w:lang w:val="ru-RU"/>
         </w:rPr>
       </w:pPr>
+      <w:r>
+        <w:rPr>
+          <w:rFonts w:ascii="Georgia" w:hAnsi="Georgia"/>
+          <w:sz w:val="28"/>
+          <w:szCs w:val="28"/>
+          <w:lang w:val="ru-RU"/>
+        </w:rPr>
+        <w:t xml:space="preserve">Плохие/недостаточные навыки проектирования могут привести к огромному количеству </w:t>
+      </w:r>
+      <w:r>
+        <w:rPr>
+          <w:rFonts w:ascii="Georgia" w:hAnsi="Georgia"/>
+          <w:sz w:val="28"/>
+          <w:szCs w:val="28"/>
+        </w:rPr>
+        <w:t>Mock</w:t>
+      </w:r>
+      <w:r>
+        <w:rPr>
+          <w:rFonts w:ascii="Georgia" w:hAnsi="Georgia"/>
+          <w:sz w:val="28"/>
+          <w:szCs w:val="28"/>
+          <w:lang w:val="ru-RU"/>
+        </w:rPr>
+        <w:t>’</w:t>
+      </w:r>
+      <w:r>
+        <w:rPr>
+          <w:rFonts w:ascii="Georgia" w:hAnsi="Georgia"/>
+          <w:sz w:val="28"/>
+          <w:szCs w:val="28"/>
+          <w:lang w:val="ru-RU"/>
+        </w:rPr>
+        <w:t>ов;</w:t>
+      </w:r>
     </w:p>
     <w:p>
       <w:pPr>
+        <w:pStyle w:val="ListParagraph"/>
+        <w:numPr>
+          <w:ilvl w:val="0"/>
+          <w:numId w:val="36"/>
+        </w:numPr>
         <w:spacing w:line="360" w:lineRule="auto"/>
         <w:rPr>
           <w:rFonts w:ascii="Georgia" w:hAnsi="Georgia"/>
@@ -4128,6 +4659,24 @@
           <w:lang w:val="ru-RU"/>
         </w:rPr>
       </w:pPr>
+      <w:r>
+        <w:rPr>
+          <w:rFonts w:ascii="Georgia" w:hAnsi="Georgia"/>
+          <w:sz w:val="28"/>
+          <w:szCs w:val="28"/>
+          <w:lang w:val="ru-RU"/>
+        </w:rPr>
+        <w:t>Тесты, проверяющие поведение тежелее писать, ч</w:t>
+      </w:r>
+      <w:r>
+        <w:rPr>
+          <w:rFonts w:ascii="Georgia" w:hAnsi="Georgia"/>
+          <w:sz w:val="28"/>
+          <w:szCs w:val="28"/>
+          <w:lang w:val="ru-RU"/>
+        </w:rPr>
+        <w:t>ем тесты, проверяющие состояние.</w:t>
+      </w:r>
     </w:p>
     <w:p>
       <w:pPr>
@@ -4145,19 +4694,49 @@
         <w:spacing w:line="360" w:lineRule="auto"/>
         <w:rPr>
           <w:rFonts w:ascii="Georgia" w:hAnsi="Georgia"/>
-          <w:sz w:val="28"/>
-          <w:szCs w:val="28"/>
-          <w:lang w:val="ru-RU"/>
-        </w:rPr>
-      </w:pPr>
+          <w:b/>
+          <w:sz w:val="36"/>
+          <w:szCs w:val="36"/>
+          <w:lang w:val="ru-RU"/>
+        </w:rPr>
+      </w:pPr>
+      <w:r>
+        <w:rPr>
+          <w:rFonts w:ascii="Georgia" w:hAnsi="Georgia"/>
+          <w:b/>
+          <w:sz w:val="36"/>
+          <w:szCs w:val="36"/>
+          <w:lang w:val="ru-RU"/>
+        </w:rPr>
+        <w:t xml:space="preserve">Так какой стиль </w:t>
+      </w:r>
+      <w:r>
+        <w:rPr>
+          <w:rFonts w:ascii="Georgia" w:hAnsi="Georgia"/>
+          <w:b/>
+          <w:sz w:val="36"/>
+          <w:szCs w:val="36"/>
+        </w:rPr>
+        <w:t>TDD</w:t>
+      </w:r>
+      <w:r>
+        <w:rPr>
+          <w:rFonts w:ascii="Georgia" w:hAnsi="Georgia"/>
+          <w:b/>
+          <w:sz w:val="36"/>
+          <w:szCs w:val="36"/>
+          <w:lang w:val="ru-RU"/>
+        </w:rPr>
+        <w:t xml:space="preserve"> необходимо использовать?</w:t>
+      </w:r>
     </w:p>
     <w:p>
       <w:pPr>
         <w:spacing w:line="360" w:lineRule="auto"/>
         <w:rPr>
           <w:rFonts w:ascii="Georgia" w:hAnsi="Georgia"/>
-          <w:sz w:val="28"/>
-          <w:szCs w:val="28"/>
+          <w:sz w:val="2"/>
+          <w:szCs w:val="2"/>
           <w:lang w:val="ru-RU"/>
         </w:rPr>
       </w:pPr>
@@ -4172,25 +4751,148 @@
           <w:lang w:val="ru-RU"/>
         </w:rPr>
       </w:pPr>
+      <w:r>
+        <w:rPr>
+          <w:rFonts w:ascii="Georgia" w:hAnsi="Georgia"/>
+          <w:sz w:val="28"/>
+          <w:szCs w:val="28"/>
+          <w:lang w:val="ru-RU"/>
+        </w:rPr>
+        <w:t xml:space="preserve">Ответ: </w:t>
+      </w:r>
+      <w:r>
+        <w:rPr>
+          <w:rFonts w:ascii="Georgia" w:hAnsi="Georgia"/>
+          <w:sz w:val="28"/>
+          <w:szCs w:val="28"/>
+          <w:u w:val="single"/>
+          <w:lang w:val="ru-RU"/>
+        </w:rPr>
+        <w:t>ВСЕ</w:t>
+      </w:r>
+      <w:r>
+        <w:rPr>
+          <w:rFonts w:ascii="Georgia" w:hAnsi="Georgia"/>
+          <w:sz w:val="28"/>
+          <w:szCs w:val="28"/>
+          <w:lang w:val="ru-RU"/>
+        </w:rPr>
+        <w:t>. Все они являются инструментами и должны применяться в подходящих случаях.</w:t>
+      </w:r>
+      <w:r>
+        <w:rPr>
+          <w:rFonts w:ascii="Georgia" w:hAnsi="Georgia"/>
+          <w:sz w:val="28"/>
+          <w:szCs w:val="28"/>
+          <w:lang w:val="ru-RU"/>
+        </w:rPr>
+        <w:t xml:space="preserve"> Опытные практики </w:t>
+      </w:r>
+      <w:r>
+        <w:rPr>
+          <w:rFonts w:ascii="Georgia" w:hAnsi="Georgia"/>
+          <w:sz w:val="28"/>
+          <w:szCs w:val="28"/>
+        </w:rPr>
+        <w:t>TDD</w:t>
+      </w:r>
+      <w:r>
+        <w:rPr>
+          <w:rFonts w:ascii="Georgia" w:hAnsi="Georgia"/>
+          <w:sz w:val="28"/>
+          <w:szCs w:val="28"/>
+          <w:lang w:val="ru-RU"/>
+        </w:rPr>
+        <w:t xml:space="preserve"> </w:t>
+      </w:r>
+      <w:r>
+        <w:rPr>
+          <w:rFonts w:ascii="Georgia" w:hAnsi="Georgia"/>
+          <w:sz w:val="28"/>
+          <w:szCs w:val="28"/>
+          <w:lang w:val="ru-RU"/>
+        </w:rPr>
+        <w:t>переключаются с одного стиля на другой без каких-либо предрассудков.</w:t>
+      </w:r>
     </w:p>
     <w:p>
       <w:pPr>
         <w:spacing w:line="360" w:lineRule="auto"/>
         <w:rPr>
           <w:rFonts w:ascii="Georgia" w:hAnsi="Georgia"/>
-          <w:sz w:val="28"/>
-          <w:szCs w:val="28"/>
-          <w:lang w:val="ru-RU"/>
-        </w:rPr>
-      </w:pPr>
+          <w:b/>
+          <w:sz w:val="36"/>
+          <w:szCs w:val="36"/>
+          <w:lang w:val="ru-RU"/>
+        </w:rPr>
+      </w:pPr>
+      <w:r>
+        <w:rPr>
+          <w:rFonts w:ascii="Georgia" w:hAnsi="Georgia"/>
+          <w:b/>
+          <w:sz w:val="36"/>
+          <w:szCs w:val="36"/>
+        </w:rPr>
+        <w:lastRenderedPageBreak/>
+        <w:t>Macro</w:t>
+      </w:r>
+      <w:r>
+        <w:rPr>
+          <w:rFonts w:ascii="Georgia" w:hAnsi="Georgia"/>
+          <w:b/>
+          <w:sz w:val="36"/>
+          <w:szCs w:val="36"/>
+          <w:lang w:val="ru-RU"/>
+        </w:rPr>
+        <w:t xml:space="preserve"> </w:t>
+      </w:r>
+      <w:r>
+        <w:rPr>
+          <w:rFonts w:ascii="Georgia" w:hAnsi="Georgia"/>
+          <w:b/>
+          <w:sz w:val="36"/>
+          <w:szCs w:val="36"/>
+          <w:lang w:val="ru-RU"/>
+        </w:rPr>
+        <w:t xml:space="preserve">и </w:t>
+      </w:r>
+      <w:r>
+        <w:rPr>
+          <w:rFonts w:ascii="Georgia" w:hAnsi="Georgia"/>
+          <w:b/>
+          <w:sz w:val="36"/>
+          <w:szCs w:val="36"/>
+        </w:rPr>
+        <w:t>Micro</w:t>
+      </w:r>
+      <w:r>
+        <w:rPr>
+          <w:rFonts w:ascii="Georgia" w:hAnsi="Georgia"/>
+          <w:b/>
+          <w:sz w:val="36"/>
+          <w:szCs w:val="36"/>
+          <w:lang w:val="ru-RU"/>
+        </w:rPr>
+        <w:t xml:space="preserve"> </w:t>
+      </w:r>
+      <w:r>
+        <w:rPr>
+          <w:rFonts w:ascii="Georgia" w:hAnsi="Georgia"/>
+          <w:b/>
+          <w:sz w:val="36"/>
+          <w:szCs w:val="36"/>
+          <w:lang w:val="ru-RU"/>
+        </w:rPr>
+        <w:t>дизайн</w:t>
+      </w:r>
     </w:p>
     <w:p>
       <w:pPr>
         <w:spacing w:line="360" w:lineRule="auto"/>
         <w:rPr>
           <w:rFonts w:ascii="Georgia" w:hAnsi="Georgia"/>
-          <w:sz w:val="28"/>
-          <w:szCs w:val="28"/>
+          <w:sz w:val="2"/>
+          <w:szCs w:val="2"/>
           <w:lang w:val="ru-RU"/>
         </w:rPr>
       </w:pPr>
@@ -4205,6 +4907,624 @@
           <w:lang w:val="ru-RU"/>
         </w:rPr>
       </w:pPr>
+      <w:r>
+        <w:rPr>
+          <w:rFonts w:ascii="Georgia" w:hAnsi="Georgia"/>
+          <w:sz w:val="28"/>
+          <w:szCs w:val="28"/>
+          <w:lang w:val="ru-RU"/>
+        </w:rPr>
+        <w:t xml:space="preserve">Существует два типа дизайна: </w:t>
+      </w:r>
+      <w:r>
+        <w:rPr>
+          <w:rFonts w:ascii="Georgia" w:hAnsi="Georgia"/>
+          <w:sz w:val="28"/>
+          <w:szCs w:val="28"/>
+        </w:rPr>
+        <w:t>Macro</w:t>
+      </w:r>
+      <w:r>
+        <w:rPr>
+          <w:rFonts w:ascii="Georgia" w:hAnsi="Georgia"/>
+          <w:sz w:val="28"/>
+          <w:szCs w:val="28"/>
+          <w:lang w:val="ru-RU"/>
+        </w:rPr>
+        <w:t xml:space="preserve"> и </w:t>
+      </w:r>
+      <w:r>
+        <w:rPr>
+          <w:rFonts w:ascii="Georgia" w:hAnsi="Georgia"/>
+          <w:sz w:val="28"/>
+          <w:szCs w:val="28"/>
+        </w:rPr>
+        <w:t>Micro</w:t>
+      </w:r>
+      <w:r>
+        <w:rPr>
+          <w:rFonts w:ascii="Georgia" w:hAnsi="Georgia"/>
+          <w:sz w:val="28"/>
+          <w:szCs w:val="28"/>
+          <w:lang w:val="ru-RU"/>
+        </w:rPr>
+        <w:t xml:space="preserve"> дизайн. </w:t>
+      </w:r>
+      <w:r>
+        <w:rPr>
+          <w:rFonts w:ascii="Georgia" w:hAnsi="Georgia"/>
+          <w:sz w:val="28"/>
+          <w:szCs w:val="28"/>
+        </w:rPr>
+        <w:t>Micro</w:t>
+      </w:r>
+      <w:r>
+        <w:rPr>
+          <w:rFonts w:ascii="Georgia" w:hAnsi="Georgia"/>
+          <w:sz w:val="28"/>
+          <w:szCs w:val="28"/>
+          <w:lang w:val="ru-RU"/>
+        </w:rPr>
+        <w:t>-</w:t>
+      </w:r>
+      <w:r>
+        <w:rPr>
+          <w:rFonts w:ascii="Georgia" w:hAnsi="Georgia"/>
+          <w:sz w:val="28"/>
+          <w:szCs w:val="28"/>
+          <w:lang w:val="ru-RU"/>
+        </w:rPr>
+        <w:t xml:space="preserve">дизайн </w:t>
+      </w:r>
+      <w:r>
+        <w:rPr>
+          <w:rFonts w:ascii="Georgia" w:hAnsi="Georgia"/>
+          <w:sz w:val="28"/>
+          <w:szCs w:val="28"/>
+          <w:lang w:val="ru-RU"/>
+        </w:rPr>
+        <w:t>–</w:t>
+      </w:r>
+      <w:r>
+        <w:rPr>
+          <w:rFonts w:ascii="Georgia" w:hAnsi="Georgia"/>
+          <w:sz w:val="28"/>
+          <w:szCs w:val="28"/>
+          <w:lang w:val="ru-RU"/>
+        </w:rPr>
+        <w:t xml:space="preserve"> это то, что мы делаем при </w:t>
+      </w:r>
+      <w:r>
+        <w:rPr>
+          <w:rFonts w:ascii="Georgia" w:hAnsi="Georgia"/>
+          <w:sz w:val="28"/>
+          <w:szCs w:val="28"/>
+          <w:lang w:val="ru-RU"/>
+        </w:rPr>
+        <w:t xml:space="preserve">использовании </w:t>
+      </w:r>
+      <w:r>
+        <w:rPr>
+          <w:rFonts w:ascii="Georgia" w:hAnsi="Georgia"/>
+          <w:sz w:val="28"/>
+          <w:szCs w:val="28"/>
+        </w:rPr>
+        <w:t>Classicist</w:t>
+      </w:r>
+      <w:r>
+        <w:rPr>
+          <w:rFonts w:ascii="Georgia" w:hAnsi="Georgia"/>
+          <w:sz w:val="28"/>
+          <w:szCs w:val="28"/>
+          <w:lang w:val="ru-RU"/>
+        </w:rPr>
+        <w:t xml:space="preserve"> </w:t>
+      </w:r>
+      <w:r>
+        <w:rPr>
+          <w:rFonts w:ascii="Georgia" w:hAnsi="Georgia"/>
+          <w:sz w:val="28"/>
+          <w:szCs w:val="28"/>
+        </w:rPr>
+        <w:t>TDD</w:t>
+      </w:r>
+      <w:r>
+        <w:rPr>
+          <w:rFonts w:ascii="Georgia" w:hAnsi="Georgia"/>
+          <w:sz w:val="28"/>
+          <w:szCs w:val="28"/>
+          <w:lang w:val="ru-RU"/>
+        </w:rPr>
+        <w:t xml:space="preserve"> </w:t>
+      </w:r>
+      <w:r>
+        <w:rPr>
+          <w:rFonts w:ascii="Georgia" w:hAnsi="Georgia"/>
+          <w:sz w:val="28"/>
+          <w:szCs w:val="28"/>
+          <w:lang w:val="ru-RU"/>
+        </w:rPr>
+        <w:t>стиля</w:t>
+      </w:r>
+      <w:r>
+        <w:rPr>
+          <w:rFonts w:ascii="Georgia" w:hAnsi="Georgia"/>
+          <w:sz w:val="28"/>
+          <w:szCs w:val="28"/>
+          <w:lang w:val="ru-RU"/>
+        </w:rPr>
+        <w:t xml:space="preserve">. </w:t>
+      </w:r>
+      <w:r>
+        <w:rPr>
+          <w:rFonts w:ascii="Georgia" w:hAnsi="Georgia"/>
+          <w:sz w:val="28"/>
+          <w:szCs w:val="28"/>
+        </w:rPr>
+        <w:t>Macro</w:t>
+      </w:r>
+      <w:r>
+        <w:rPr>
+          <w:rFonts w:ascii="Georgia" w:hAnsi="Georgia"/>
+          <w:sz w:val="28"/>
+          <w:szCs w:val="28"/>
+          <w:lang w:val="ru-RU"/>
+        </w:rPr>
+        <w:t>-дизайн выходит за рамки функциональной возможности</w:t>
+      </w:r>
+      <w:r>
+        <w:rPr>
+          <w:rFonts w:ascii="Georgia" w:hAnsi="Georgia"/>
+          <w:sz w:val="28"/>
+          <w:szCs w:val="28"/>
+          <w:lang w:val="ru-RU"/>
+        </w:rPr>
+        <w:t>, которую мы реализуем. Речь идет о том, как мы моделируем н</w:t>
+      </w:r>
+      <w:r>
+        <w:rPr>
+          <w:rFonts w:ascii="Georgia" w:hAnsi="Georgia"/>
+          <w:sz w:val="28"/>
+          <w:szCs w:val="28"/>
+          <w:lang w:val="ru-RU"/>
+        </w:rPr>
+        <w:t>ашу предметную область</w:t>
+      </w:r>
+      <w:r>
+        <w:rPr>
+          <w:rFonts w:ascii="Georgia" w:hAnsi="Georgia"/>
+          <w:sz w:val="28"/>
+          <w:szCs w:val="28"/>
+          <w:lang w:val="ru-RU"/>
+        </w:rPr>
+        <w:t xml:space="preserve"> на гораздо более высоком уровне,</w:t>
+      </w:r>
+      <w:r>
+        <w:rPr>
+          <w:rFonts w:ascii="Georgia" w:hAnsi="Georgia"/>
+          <w:sz w:val="28"/>
+          <w:szCs w:val="28"/>
+          <w:lang w:val="ru-RU"/>
+        </w:rPr>
+        <w:t xml:space="preserve"> о том,</w:t>
+      </w:r>
+      <w:r>
+        <w:rPr>
+          <w:rFonts w:ascii="Georgia" w:hAnsi="Georgia"/>
+          <w:sz w:val="28"/>
+          <w:szCs w:val="28"/>
+          <w:lang w:val="ru-RU"/>
+        </w:rPr>
+        <w:t xml:space="preserve"> как мы разделяем наше приложение, слои, сервисы и т. д. </w:t>
+      </w:r>
+      <w:r>
+        <w:rPr>
+          <w:rFonts w:ascii="Georgia" w:hAnsi="Georgia"/>
+          <w:sz w:val="28"/>
+          <w:szCs w:val="28"/>
+        </w:rPr>
+        <w:t>Macro</w:t>
+      </w:r>
+      <w:r>
+        <w:rPr>
+          <w:rFonts w:ascii="Georgia" w:hAnsi="Georgia"/>
+          <w:sz w:val="28"/>
+          <w:szCs w:val="28"/>
+          <w:lang w:val="ru-RU"/>
+        </w:rPr>
+        <w:t>-дизайн</w:t>
+      </w:r>
+      <w:r>
+        <w:rPr>
+          <w:rFonts w:ascii="Georgia" w:hAnsi="Georgia"/>
+          <w:sz w:val="28"/>
+          <w:szCs w:val="28"/>
+          <w:lang w:val="ru-RU"/>
+        </w:rPr>
+        <w:t xml:space="preserve"> помогает нам с общей организацией</w:t>
+      </w:r>
+      <w:r>
+        <w:rPr>
+          <w:rFonts w:ascii="Georgia" w:hAnsi="Georgia"/>
+          <w:sz w:val="28"/>
+          <w:szCs w:val="28"/>
+          <w:lang w:val="ru-RU"/>
+        </w:rPr>
+        <w:t xml:space="preserve"> приложения</w:t>
+      </w:r>
+      <w:r>
+        <w:rPr>
+          <w:rFonts w:ascii="Georgia" w:hAnsi="Georgia"/>
+          <w:sz w:val="28"/>
+          <w:szCs w:val="28"/>
+          <w:lang w:val="ru-RU"/>
+        </w:rPr>
+        <w:t xml:space="preserve"> и предоставляет</w:t>
+      </w:r>
+      <w:r>
+        <w:rPr>
+          <w:rFonts w:ascii="Georgia" w:hAnsi="Georgia"/>
+          <w:sz w:val="28"/>
+          <w:szCs w:val="28"/>
+          <w:lang w:val="ru-RU"/>
+        </w:rPr>
+        <w:t xml:space="preserve"> возможность командам разработчиков</w:t>
+      </w:r>
+      <w:r>
+        <w:rPr>
+          <w:rFonts w:ascii="Georgia" w:hAnsi="Georgia"/>
+          <w:sz w:val="28"/>
+          <w:szCs w:val="28"/>
+          <w:lang w:val="ru-RU"/>
+        </w:rPr>
+        <w:t xml:space="preserve"> работать параллельно, не мешая друг другу. </w:t>
+      </w:r>
+      <w:r>
+        <w:rPr>
+          <w:rFonts w:ascii="Georgia" w:hAnsi="Georgia"/>
+          <w:sz w:val="28"/>
+          <w:szCs w:val="28"/>
+        </w:rPr>
+        <w:t>Macro</w:t>
+      </w:r>
+      <w:r>
+        <w:rPr>
+          <w:rFonts w:ascii="Georgia" w:hAnsi="Georgia"/>
+          <w:sz w:val="28"/>
+          <w:szCs w:val="28"/>
+          <w:lang w:val="ru-RU"/>
+        </w:rPr>
+        <w:t>-дизайн</w:t>
+      </w:r>
+      <w:r>
+        <w:rPr>
+          <w:rFonts w:ascii="Georgia" w:hAnsi="Georgia"/>
+          <w:sz w:val="28"/>
+          <w:szCs w:val="28"/>
+          <w:lang w:val="ru-RU"/>
+        </w:rPr>
+        <w:t xml:space="preserve"> относится к тому, как би</w:t>
+      </w:r>
+      <w:r>
+        <w:rPr>
+          <w:rFonts w:ascii="Georgia" w:hAnsi="Georgia"/>
+          <w:sz w:val="28"/>
+          <w:szCs w:val="28"/>
+          <w:lang w:val="ru-RU"/>
+        </w:rPr>
+        <w:t xml:space="preserve">знес видит приложение и </w:t>
+      </w:r>
+      <w:r>
+        <w:rPr>
+          <w:rFonts w:ascii="Georgia" w:hAnsi="Georgia"/>
+          <w:sz w:val="28"/>
+          <w:szCs w:val="28"/>
+          <w:lang w:val="ru-RU"/>
+        </w:rPr>
+        <w:t>обычно используются</w:t>
+      </w:r>
+      <w:r>
+        <w:rPr>
+          <w:rFonts w:ascii="Georgia" w:hAnsi="Georgia"/>
+          <w:sz w:val="28"/>
+          <w:szCs w:val="28"/>
+          <w:lang w:val="ru-RU"/>
+        </w:rPr>
+        <w:t xml:space="preserve"> </w:t>
+      </w:r>
+      <w:r>
+        <w:rPr>
+          <w:rFonts w:ascii="Georgia" w:hAnsi="Georgia"/>
+          <w:sz w:val="28"/>
+          <w:szCs w:val="28"/>
+          <w:lang w:val="ru-RU"/>
+        </w:rPr>
+        <w:t>такие</w:t>
+      </w:r>
+      <w:r>
+        <w:rPr>
+          <w:rFonts w:ascii="Georgia" w:hAnsi="Georgia"/>
+          <w:sz w:val="28"/>
+          <w:szCs w:val="28"/>
+          <w:lang w:val="ru-RU"/>
+        </w:rPr>
+        <w:t xml:space="preserve"> подходы</w:t>
+      </w:r>
+      <w:r>
+        <w:rPr>
+          <w:rFonts w:ascii="Georgia" w:hAnsi="Georgia"/>
+          <w:sz w:val="28"/>
+          <w:szCs w:val="28"/>
+          <w:lang w:val="ru-RU"/>
+        </w:rPr>
+        <w:t xml:space="preserve"> как</w:t>
+      </w:r>
+      <w:r>
+        <w:rPr>
+          <w:rFonts w:ascii="Georgia" w:hAnsi="Georgia"/>
+          <w:sz w:val="28"/>
+          <w:szCs w:val="28"/>
+          <w:lang w:val="ru-RU"/>
+        </w:rPr>
+        <w:t xml:space="preserve"> </w:t>
+      </w:r>
+      <w:r>
+        <w:rPr>
+          <w:rFonts w:ascii="Georgia" w:hAnsi="Georgia"/>
+          <w:sz w:val="28"/>
+          <w:szCs w:val="28"/>
+        </w:rPr>
+        <w:t>DDD</w:t>
+      </w:r>
+      <w:r>
+        <w:rPr>
+          <w:rFonts w:ascii="Georgia" w:hAnsi="Georgia"/>
+          <w:sz w:val="28"/>
+          <w:szCs w:val="28"/>
+          <w:lang w:val="ru-RU"/>
+        </w:rPr>
+        <w:t xml:space="preserve">. </w:t>
+      </w:r>
+      <w:r>
+        <w:rPr>
+          <w:rFonts w:ascii="Georgia" w:hAnsi="Georgia"/>
+          <w:sz w:val="28"/>
+          <w:szCs w:val="28"/>
+          <w:lang w:val="ru-RU"/>
+        </w:rPr>
+        <w:t xml:space="preserve">Также </w:t>
+      </w:r>
+      <w:r>
+        <w:rPr>
+          <w:rFonts w:ascii="Georgia" w:hAnsi="Georgia"/>
+          <w:sz w:val="28"/>
+          <w:szCs w:val="28"/>
+        </w:rPr>
+        <w:t>Macro</w:t>
+      </w:r>
+      <w:r>
+        <w:rPr>
+          <w:rFonts w:ascii="Georgia" w:hAnsi="Georgia"/>
+          <w:sz w:val="28"/>
+          <w:szCs w:val="28"/>
+          <w:lang w:val="ru-RU"/>
+        </w:rPr>
+        <w:t>-дизайн</w:t>
+      </w:r>
+      <w:r>
+        <w:rPr>
+          <w:rFonts w:ascii="Georgia" w:hAnsi="Georgia"/>
+          <w:sz w:val="28"/>
+          <w:szCs w:val="28"/>
+          <w:lang w:val="ru-RU"/>
+        </w:rPr>
+        <w:t xml:space="preserve"> помогает обеспечить согласованность во всем приложении. </w:t>
+      </w:r>
+    </w:p>
+    <w:p>
+      <w:pPr>
+        <w:spacing w:line="360" w:lineRule="auto"/>
+        <w:rPr>
+          <w:rFonts w:ascii="Georgia" w:hAnsi="Georgia"/>
+          <w:sz w:val="28"/>
+          <w:szCs w:val="28"/>
+          <w:lang w:val="ru-RU"/>
+        </w:rPr>
+      </w:pPr>
+      <w:r>
+        <w:rPr>
+          <w:rFonts w:ascii="Georgia" w:hAnsi="Georgia"/>
+          <w:sz w:val="28"/>
+          <w:szCs w:val="28"/>
+        </w:rPr>
+        <w:t>Macro</w:t>
+      </w:r>
+      <w:r>
+        <w:rPr>
+          <w:rFonts w:ascii="Georgia" w:hAnsi="Georgia"/>
+          <w:sz w:val="28"/>
+          <w:szCs w:val="28"/>
+          <w:lang w:val="ru-RU"/>
+        </w:rPr>
+        <w:t>-дизайн</w:t>
+      </w:r>
+      <w:r>
+        <w:rPr>
+          <w:rFonts w:ascii="Georgia" w:hAnsi="Georgia"/>
+          <w:sz w:val="28"/>
+          <w:szCs w:val="28"/>
+          <w:lang w:val="ru-RU"/>
+        </w:rPr>
+        <w:t xml:space="preserve"> обычно используется в </w:t>
+      </w:r>
+      <w:r>
+        <w:rPr>
+          <w:rFonts w:ascii="Georgia" w:hAnsi="Georgia"/>
+          <w:sz w:val="28"/>
+          <w:szCs w:val="28"/>
+        </w:rPr>
+        <w:t>Outside</w:t>
+      </w:r>
+      <w:r>
+        <w:rPr>
+          <w:rFonts w:ascii="Georgia" w:hAnsi="Georgia"/>
+          <w:sz w:val="28"/>
+          <w:szCs w:val="28"/>
+          <w:lang w:val="ru-RU"/>
+        </w:rPr>
+        <w:t>-</w:t>
+      </w:r>
+      <w:r>
+        <w:rPr>
+          <w:rFonts w:ascii="Georgia" w:hAnsi="Georgia"/>
+          <w:sz w:val="28"/>
+          <w:szCs w:val="28"/>
+        </w:rPr>
+        <w:t>in</w:t>
+      </w:r>
+      <w:r>
+        <w:rPr>
+          <w:rFonts w:ascii="Georgia" w:hAnsi="Georgia"/>
+          <w:sz w:val="28"/>
+          <w:szCs w:val="28"/>
+          <w:lang w:val="ru-RU"/>
+        </w:rPr>
+        <w:t xml:space="preserve"> </w:t>
+      </w:r>
+      <w:r>
+        <w:rPr>
+          <w:rFonts w:ascii="Georgia" w:hAnsi="Georgia"/>
+          <w:sz w:val="28"/>
+          <w:szCs w:val="28"/>
+        </w:rPr>
+        <w:t>TDD</w:t>
+      </w:r>
+      <w:r>
+        <w:rPr>
+          <w:rFonts w:ascii="Georgia" w:hAnsi="Georgia"/>
+          <w:sz w:val="28"/>
+          <w:szCs w:val="28"/>
+          <w:lang w:val="ru-RU"/>
+        </w:rPr>
+        <w:t xml:space="preserve"> </w:t>
+      </w:r>
+      <w:r>
+        <w:rPr>
+          <w:rFonts w:ascii="Georgia" w:hAnsi="Georgia"/>
+          <w:sz w:val="28"/>
+          <w:szCs w:val="28"/>
+          <w:lang w:val="ru-RU"/>
+        </w:rPr>
+        <w:t>стиле.</w:t>
+      </w:r>
+    </w:p>
+    <w:p>
+      <w:pPr>
+        <w:spacing w:line="360" w:lineRule="auto"/>
+        <w:rPr>
+          <w:rFonts w:ascii="Georgia" w:hAnsi="Georgia"/>
+          <w:sz w:val="28"/>
+          <w:szCs w:val="28"/>
+          <w:lang w:val="ru-RU"/>
+        </w:rPr>
+      </w:pPr>
+      <w:r>
+        <w:rPr>
+          <w:rFonts w:ascii="Georgia" w:hAnsi="Georgia"/>
+          <w:sz w:val="28"/>
+          <w:szCs w:val="28"/>
+          <w:lang w:val="ru-RU"/>
+        </w:rPr>
+        <w:t>Но суть в том, что ни один стиль TDD не поможет нам определить/создать</w:t>
+      </w:r>
+      <w:r>
+        <w:rPr>
+          <w:rFonts w:ascii="Georgia" w:hAnsi="Georgia"/>
+          <w:sz w:val="28"/>
+          <w:szCs w:val="28"/>
+          <w:lang w:val="ru-RU"/>
+        </w:rPr>
+        <w:t xml:space="preserve"> </w:t>
+      </w:r>
+      <w:r>
+        <w:rPr>
+          <w:rFonts w:ascii="Georgia" w:hAnsi="Georgia"/>
+          <w:sz w:val="28"/>
+          <w:szCs w:val="28"/>
+        </w:rPr>
+        <w:t>Macro</w:t>
+      </w:r>
+      <w:r>
+        <w:rPr>
+          <w:rFonts w:ascii="Georgia" w:hAnsi="Georgia"/>
+          <w:sz w:val="28"/>
+          <w:szCs w:val="28"/>
+          <w:lang w:val="ru-RU"/>
+        </w:rPr>
+        <w:t>-дизайн</w:t>
+      </w:r>
+      <w:r>
+        <w:rPr>
+          <w:rFonts w:ascii="Georgia" w:hAnsi="Georgia"/>
+          <w:sz w:val="28"/>
+          <w:szCs w:val="28"/>
+          <w:lang w:val="ru-RU"/>
+        </w:rPr>
+        <w:t xml:space="preserve"> приложения</w:t>
+      </w:r>
+      <w:r>
+        <w:rPr>
+          <w:rFonts w:ascii="Georgia" w:hAnsi="Georgia"/>
+          <w:sz w:val="28"/>
+          <w:szCs w:val="28"/>
+          <w:lang w:val="ru-RU"/>
+        </w:rPr>
+        <w:t>.</w:t>
+      </w:r>
+      <w:r>
+        <w:rPr>
+          <w:rFonts w:ascii="Georgia" w:hAnsi="Georgia"/>
+          <w:sz w:val="28"/>
+          <w:szCs w:val="28"/>
+          <w:lang w:val="ru-RU"/>
+        </w:rPr>
+        <w:t xml:space="preserve"> </w:t>
+      </w:r>
+      <w:r>
+        <w:rPr>
+          <w:rFonts w:ascii="Georgia" w:hAnsi="Georgia"/>
+          <w:sz w:val="28"/>
+          <w:szCs w:val="28"/>
+        </w:rPr>
+        <w:t>Macro</w:t>
+      </w:r>
+      <w:r>
+        <w:rPr>
+          <w:rFonts w:ascii="Georgia" w:hAnsi="Georgia"/>
+          <w:sz w:val="28"/>
+          <w:szCs w:val="28"/>
+          <w:lang w:val="ru-RU"/>
+        </w:rPr>
+        <w:t>-дизайн</w:t>
+      </w:r>
+      <w:r>
+        <w:rPr>
+          <w:rFonts w:ascii="Georgia" w:hAnsi="Georgia"/>
+          <w:sz w:val="28"/>
+          <w:szCs w:val="28"/>
+          <w:lang w:val="ru-RU"/>
+        </w:rPr>
+        <w:t xml:space="preserve"> создается</w:t>
+      </w:r>
+      <w:r>
+        <w:rPr>
+          <w:rFonts w:ascii="Georgia" w:hAnsi="Georgia"/>
+          <w:sz w:val="28"/>
+          <w:szCs w:val="28"/>
+          <w:lang w:val="ru-RU"/>
+        </w:rPr>
+        <w:t xml:space="preserve"> на основе опыта разработчика и принципов проектирования.</w:t>
+      </w:r>
     </w:p>
     <w:sectPr>
       <w:pgSz w:w="12240" w:h="15840"/>
@@ -7934,6 +9254,119 @@
     <w:nsid w:val="7B677B24"/>
     <w:multiLevelType w:val="hybridMultilevel"/>
     <w:tmpl w:val="EE4C9AE4"/>
+    <w:lvl w:ilvl="0" w:tplc="04090001">
+      <w:start w:val="1"/>
+      <w:numFmt w:val="bullet"/>
+      <w:lvlText w:val=""/>
+      <w:lvlJc w:val="left"/>
+      <w:pPr>
+        <w:ind w:left="720" w:hanging="360"/>
+      </w:pPr>
+      <w:rPr>
+        <w:rFonts w:ascii="Symbol" w:hAnsi="Symbol" w:hint="default"/>
+      </w:rPr>
+    </w:lvl>
+    <w:lvl w:ilvl="1" w:tplc="04090003" w:tentative="1">
+      <w:start w:val="1"/>
+      <w:numFmt w:val="bullet"/>
+      <w:lvlText w:val="o"/>
+      <w:lvlJc w:val="left"/>
+      <w:pPr>
+        <w:ind w:left="1440" w:hanging="360"/>
+      </w:pPr>
+      <w:rPr>
+        <w:rFonts w:ascii="Courier New" w:hAnsi="Courier New" w:cs="Courier New" w:hint="default"/>
+      </w:rPr>
+    </w:lvl>
+    <w:lvl w:ilvl="2" w:tplc="04090005" w:tentative="1">
+      <w:start w:val="1"/>
+      <w:numFmt w:val="bullet"/>
+      <w:lvlText w:val=""/>
+      <w:lvlJc w:val="left"/>
+      <w:pPr>
+        <w:ind w:left="2160" w:hanging="360"/>
+      </w:pPr>
+      <w:rPr>
+        <w:rFonts w:ascii="Wingdings" w:hAnsi="Wingdings" w:hint="default"/>
+      </w:rPr>
+    </w:lvl>
+    <w:lvl w:ilvl="3" w:tplc="04090001" w:tentative="1">
+      <w:start w:val="1"/>
+      <w:numFmt w:val="bullet"/>
+      <w:lvlText w:val=""/>
+      <w:lvlJc w:val="left"/>
+      <w:pPr>
+        <w:ind w:left="2880" w:hanging="360"/>
+      </w:pPr>
+      <w:rPr>
+        <w:rFonts w:ascii="Symbol" w:hAnsi="Symbol" w:hint="default"/>
+      </w:rPr>
+    </w:lvl>
+    <w:lvl w:ilvl="4" w:tplc="04090003" w:tentative="1">
+      <w:start w:val="1"/>
+      <w:numFmt w:val="bullet"/>
+      <w:lvlText w:val="o"/>
+      <w:lvlJc w:val="left"/>
+      <w:pPr>
+        <w:ind w:left="3600" w:hanging="360"/>
+      </w:pPr>
+      <w:rPr>
+        <w:rFonts w:ascii="Courier New" w:hAnsi="Courier New" w:cs="Courier New" w:hint="default"/>
+      </w:rPr>
+    </w:lvl>
+    <w:lvl w:ilvl="5" w:tplc="04090005" w:tentative="1">
+      <w:start w:val="1"/>
+      <w:numFmt w:val="bullet"/>
+      <w:lvlText w:val=""/>
+      <w:lvlJc w:val="left"/>
+      <w:pPr>
+        <w:ind w:left="4320" w:hanging="360"/>
+      </w:pPr>
+      <w:rPr>
+        <w:rFonts w:ascii="Wingdings" w:hAnsi="Wingdings" w:hint="default"/>
+      </w:rPr>
+    </w:lvl>
+    <w:lvl w:ilvl="6" w:tplc="04090001" w:tentative="1">
+      <w:start w:val="1"/>
+      <w:numFmt w:val="bullet"/>
+      <w:lvlText w:val=""/>
+      <w:lvlJc w:val="left"/>
+      <w:pPr>
+        <w:ind w:left="5040" w:hanging="360"/>
+      </w:pPr>
+      <w:rPr>
+        <w:rFonts w:ascii="Symbol" w:hAnsi="Symbol" w:hint="default"/>
+      </w:rPr>
+    </w:lvl>
+    <w:lvl w:ilvl="7" w:tplc="04090003" w:tentative="1">
+      <w:start w:val="1"/>
+      <w:numFmt w:val="bullet"/>
+      <w:lvlText w:val="o"/>
+      <w:lvlJc w:val="left"/>
+      <w:pPr>
+        <w:ind w:left="5760" w:hanging="360"/>
+      </w:pPr>
+      <w:rPr>
+        <w:rFonts w:ascii="Courier New" w:hAnsi="Courier New" w:cs="Courier New" w:hint="default"/>
+      </w:rPr>
+    </w:lvl>
+    <w:lvl w:ilvl="8" w:tplc="04090005" w:tentative="1">
+      <w:start w:val="1"/>
+      <w:numFmt w:val="bullet"/>
+      <w:lvlText w:val=""/>
+      <w:lvlJc w:val="left"/>
+      <w:pPr>
+        <w:ind w:left="6480" w:hanging="360"/>
+      </w:pPr>
+      <w:rPr>
+        <w:rFonts w:ascii="Wingdings" w:hAnsi="Wingdings" w:hint="default"/>
+      </w:rPr>
+    </w:lvl>
+  </w:abstractNum>
+  <w:abstractNum w:abstractNumId="35" w15:restartNumberingAfterBreak="0">
+    <w:nsid w:val="7F0B254C"/>
+    <w:multiLevelType w:val="hybridMultilevel"/>
+    <w:tmpl w:val="287CA626"/>
     <w:lvl w:ilvl="0" w:tplc="04090001">
       <w:start w:val="1"/>
       <w:numFmt w:val="bullet"/>
@@ -8147,6 +9580,9 @@
   </w:num>
   <w:num w:numId="35">
     <w:abstractNumId w:val="17"/>
+  </w:num>
+  <w:num w:numId="36">
+    <w:abstractNumId w:val="35"/>
   </w:num>
 </w:numbering>
 </file>
@@ -8910,7 +10346,7 @@
 </file>
 
 <file path=customXml/itemProps1.xml><?xml version="1.0" encoding="utf-8"?>
-<ds:datastoreItem xmlns:ds="http://schemas.openxmlformats.org/officeDocument/2006/customXml" ds:itemID="{976454F1-445E-4A71-B3D6-A20D4BEA2A59}">
+<ds:datastoreItem xmlns:ds="http://schemas.openxmlformats.org/officeDocument/2006/customXml" ds:itemID="{051F7BB4-A6F0-466A-99A6-AC3D16A913D8}">
   <ds:schemaRefs>
     <ds:schemaRef ds:uri="http://schemas.openxmlformats.org/officeDocument/2006/bibliography"/>
   </ds:schemaRefs>

</xml_diff>